<commit_message>
Set up a basic class structure
TODO:
Finish newGame and move.
Construct the UI.
</commit_message>
<xml_diff>
--- a/Documentation/ChessDesign.docx
+++ b/Documentation/ChessDesign.docx
@@ -96,7 +96,26 @@
           </w:tcPr>
           <w:p>
             <w:r>
-              <w:t>+ hasMoved () :boolean</w:t>
+              <w:t xml:space="preserve">+ </w:t>
+            </w:r>
+            <w:proofErr w:type="spellStart"/>
+            <w:r>
+              <w:t>hasMoved</w:t>
+            </w:r>
+            <w:proofErr w:type="spellEnd"/>
+            <w:r>
+              <w:t xml:space="preserve"> (</w:t>
+            </w:r>
+            <w:proofErr w:type="gramStart"/>
+            <w:r>
+              <w:t>) :</w:t>
+            </w:r>
+            <w:r>
+              <w:t>Boolean</w:t>
+            </w:r>
+            <w:proofErr w:type="gramEnd"/>
+            <w:r>
+              <w:t xml:space="preserve"> </w:t>
             </w:r>
           </w:p>
         </w:tc>
@@ -218,10 +237,7 @@
           <w:tcPr>
             <w:tcW w:w="1558" w:type="dxa"/>
           </w:tcPr>
-          <w:p>
-            <w:bookmarkStart w:id="0" w:name="_GoBack"/>
-            <w:bookmarkEnd w:id="0"/>
-          </w:p>
+          <w:p/>
         </w:tc>
         <w:tc>
           <w:tcPr>
@@ -295,7 +311,137 @@
           <w:tcPr>
             <w:tcW w:w="1558" w:type="dxa"/>
           </w:tcPr>
-          <w:p/>
+          <w:p>
+            <w:r>
+              <w:t>+ isChecked() :boolean</w:t>
+            </w:r>
+          </w:p>
+        </w:tc>
+        <w:tc>
+          <w:tcPr>
+            <w:tcW w:w="1558" w:type="dxa"/>
+          </w:tcPr>
+          <w:p/>
+        </w:tc>
+        <w:tc>
+          <w:tcPr>
+            <w:tcW w:w="1558" w:type="dxa"/>
+          </w:tcPr>
+          <w:p/>
+        </w:tc>
+        <w:tc>
+          <w:tcPr>
+            <w:tcW w:w="1558" w:type="dxa"/>
+          </w:tcPr>
+          <w:p/>
+        </w:tc>
+        <w:tc>
+          <w:tcPr>
+            <w:tcW w:w="1559" w:type="dxa"/>
+          </w:tcPr>
+          <w:p/>
+        </w:tc>
+        <w:tc>
+          <w:tcPr>
+            <w:tcW w:w="1559" w:type="dxa"/>
+          </w:tcPr>
+          <w:p/>
+        </w:tc>
+      </w:tr>
+      <w:tr>
+        <w:tc>
+          <w:tcPr>
+            <w:tcW w:w="1558" w:type="dxa"/>
+          </w:tcPr>
+          <w:p>
+            <w:r>
+              <w:t>+ isMated () :boolean</w:t>
+            </w:r>
+          </w:p>
+        </w:tc>
+        <w:tc>
+          <w:tcPr>
+            <w:tcW w:w="1558" w:type="dxa"/>
+          </w:tcPr>
+          <w:p/>
+        </w:tc>
+        <w:tc>
+          <w:tcPr>
+            <w:tcW w:w="1558" w:type="dxa"/>
+          </w:tcPr>
+          <w:p/>
+        </w:tc>
+        <w:tc>
+          <w:tcPr>
+            <w:tcW w:w="1558" w:type="dxa"/>
+          </w:tcPr>
+          <w:p/>
+        </w:tc>
+        <w:tc>
+          <w:tcPr>
+            <w:tcW w:w="1559" w:type="dxa"/>
+          </w:tcPr>
+          <w:p/>
+        </w:tc>
+        <w:tc>
+          <w:tcPr>
+            <w:tcW w:w="1559" w:type="dxa"/>
+          </w:tcPr>
+          <w:p/>
+        </w:tc>
+      </w:tr>
+      <w:tr>
+        <w:tc>
+          <w:tcPr>
+            <w:tcW w:w="1558" w:type="dxa"/>
+          </w:tcPr>
+          <w:p>
+            <w:r>
+              <w:t>+ setChecked (boolean) :</w:t>
+            </w:r>
+          </w:p>
+        </w:tc>
+        <w:tc>
+          <w:tcPr>
+            <w:tcW w:w="1558" w:type="dxa"/>
+          </w:tcPr>
+          <w:p/>
+        </w:tc>
+        <w:tc>
+          <w:tcPr>
+            <w:tcW w:w="1558" w:type="dxa"/>
+          </w:tcPr>
+          <w:p/>
+        </w:tc>
+        <w:tc>
+          <w:tcPr>
+            <w:tcW w:w="1558" w:type="dxa"/>
+          </w:tcPr>
+          <w:p/>
+        </w:tc>
+        <w:tc>
+          <w:tcPr>
+            <w:tcW w:w="1559" w:type="dxa"/>
+          </w:tcPr>
+          <w:p/>
+        </w:tc>
+        <w:tc>
+          <w:tcPr>
+            <w:tcW w:w="1559" w:type="dxa"/>
+          </w:tcPr>
+          <w:p/>
+        </w:tc>
+      </w:tr>
+      <w:tr>
+        <w:tc>
+          <w:tcPr>
+            <w:tcW w:w="1558" w:type="dxa"/>
+          </w:tcPr>
+          <w:p>
+            <w:r>
+              <w:t>+ setMated (boolean) :p</w:t>
+            </w:r>
+          </w:p>
         </w:tc>
         <w:tc>
           <w:tcPr>
@@ -510,8 +656,13 @@
             </w:r>
             <w:proofErr w:type="spellEnd"/>
             <w:r>
-              <w:t xml:space="preserve"> int</w:t>
-            </w:r>
+              <w:t xml:space="preserve"> </w:t>
+            </w:r>
+            <w:proofErr w:type="spellStart"/>
+            <w:r>
+              <w:t>int</w:t>
+            </w:r>
+            <w:proofErr w:type="spellEnd"/>
           </w:p>
         </w:tc>
       </w:tr>
@@ -568,45 +719,45 @@
               <w:t xml:space="preserve"> </w:t>
             </w:r>
             <w:proofErr w:type="spellStart"/>
+            <w:r>
+              <w:t>n</w:t>
+            </w:r>
+            <w:r>
+              <w:t>ewGame</w:t>
+            </w:r>
+            <w:proofErr w:type="spellEnd"/>
+            <w:r>
+              <w:t xml:space="preserve">  () :void</w:t>
+            </w:r>
+          </w:p>
+        </w:tc>
+      </w:tr>
+      <w:tr>
+        <w:tc>
+          <w:tcPr>
+            <w:tcW w:w="9350" w:type="dxa"/>
+          </w:tcPr>
+          <w:p>
+            <w:r>
+              <w:t xml:space="preserve">+ </w:t>
+            </w:r>
+            <w:proofErr w:type="spellStart"/>
+            <w:r>
+              <w:t>getMoveNumber</w:t>
+            </w:r>
+            <w:proofErr w:type="spellEnd"/>
+            <w:r>
+              <w:t xml:space="preserve"> (</w:t>
+            </w:r>
             <w:proofErr w:type="gramStart"/>
             <w:r>
-              <w:t>n</w:t>
-            </w:r>
-            <w:r>
-              <w:t>ewGame</w:t>
+              <w:t>) :</w:t>
+            </w:r>
+            <w:proofErr w:type="spellStart"/>
+            <w:r>
+              <w:t>int</w:t>
             </w:r>
             <w:proofErr w:type="spellEnd"/>
-            <w:r>
-              <w:t xml:space="preserve">  (</w:t>
-            </w:r>
-            <w:proofErr w:type="gramEnd"/>
-            <w:r>
-              <w:t>) :void</w:t>
-            </w:r>
-          </w:p>
-        </w:tc>
-      </w:tr>
-      <w:tr>
-        <w:tc>
-          <w:tcPr>
-            <w:tcW w:w="9350" w:type="dxa"/>
-          </w:tcPr>
-          <w:p>
-            <w:r>
-              <w:t xml:space="preserve">+ </w:t>
-            </w:r>
-            <w:proofErr w:type="spellStart"/>
-            <w:r>
-              <w:t>getMoveNumber</w:t>
-            </w:r>
-            <w:proofErr w:type="spellEnd"/>
-            <w:r>
-              <w:t xml:space="preserve"> (</w:t>
-            </w:r>
-            <w:proofErr w:type="gramStart"/>
-            <w:r>
-              <w:t>) :int</w:t>
-            </w:r>
             <w:proofErr w:type="gramEnd"/>
           </w:p>
         </w:tc>
@@ -1757,7 +1908,7 @@
 </file>
 
 <file path=customXml/itemProps1.xml><?xml version="1.0" encoding="utf-8"?>
-<ds:datastoreItem xmlns:ds="http://schemas.openxmlformats.org/officeDocument/2006/customXml" ds:itemID="{7B159580-6163-4D5A-AEC6-A46435CE928B}">
+<ds:datastoreItem xmlns:ds="http://schemas.openxmlformats.org/officeDocument/2006/customXml" ds:itemID="{C34B6FAB-A7E9-4CD7-866C-8D6018634C2F}">
   <ds:schemaRefs>
     <ds:schemaRef ds:uri="http://schemas.openxmlformats.org/officeDocument/2006/bibliography"/>
   </ds:schemaRefs>

</xml_diff>